<commit_message>
update on user manual
</commit_message>
<xml_diff>
--- a/Project3/User Manual.docx
+++ b/Project3/User Manual.docx
@@ -75,7 +75,7 @@
       <w:r>
         <w:rPr>
           <w:noProof/>
-          <w:lang w:val="en-GB" w:eastAsia="pt-PT"/>
+          <w:lang w:eastAsia="pt-PT"/>
         </w:rPr>
         <w:drawing>
           <wp:inline distT="0" distB="0" distL="0" distR="0">
@@ -308,7 +308,6 @@
           <w:sz w:val="28"/>
           <w:lang w:val="en-GB"/>
         </w:rPr>
-        <w:lastRenderedPageBreak/>
         <w:t>How to Play</w:t>
       </w:r>
     </w:p>
@@ -368,7 +367,7 @@
       <w:r>
         <w:rPr>
           <w:noProof/>
-          <w:lang w:val="en-GB" w:eastAsia="pt-PT"/>
+          <w:lang w:eastAsia="pt-PT"/>
         </w:rPr>
         <w:drawing>
           <wp:inline distT="0" distB="0" distL="0" distR="0" wp14:anchorId="559DF5A2" wp14:editId="2F6C0473">
@@ -467,7 +466,7 @@
       <w:r>
         <w:rPr>
           <w:noProof/>
-          <w:lang w:val="en-GB" w:eastAsia="pt-PT"/>
+          <w:lang w:eastAsia="pt-PT"/>
         </w:rPr>
         <w:drawing>
           <wp:inline distT="0" distB="0" distL="0" distR="0">
@@ -634,7 +633,6 @@
       <w:pPr>
         <w:pStyle w:val="PargrafodaLista"/>
         <w:rPr>
-          <w:rStyle w:val="Normal"/>
           <w:rFonts w:ascii="Times New Roman" w:eastAsia="Times New Roman" w:hAnsi="Times New Roman" w:cs="Times New Roman"/>
           <w:snapToGrid w:val="0"/>
           <w:color w:val="000000"/>
@@ -652,7 +650,6 @@
           <w:noProof/>
           <w:lang w:eastAsia="pt-PT"/>
         </w:rPr>
-        <w:lastRenderedPageBreak/>
         <mc:AlternateContent>
           <mc:Choice Requires="wps">
             <w:drawing>
@@ -857,7 +854,6 @@
       </w:r>
       <w:r>
         <w:rPr>
-          <w:rStyle w:val="Normal"/>
           <w:rFonts w:ascii="Times New Roman" w:eastAsia="Times New Roman" w:hAnsi="Times New Roman" w:cs="Times New Roman"/>
           <w:snapToGrid w:val="0"/>
           <w:color w:val="000000"/>
@@ -876,7 +872,6 @@
       <w:pPr>
         <w:pStyle w:val="PargrafodaLista"/>
         <w:rPr>
-          <w:rStyle w:val="Normal"/>
           <w:rFonts w:ascii="Times New Roman" w:eastAsia="Times New Roman" w:hAnsi="Times New Roman" w:cs="Times New Roman"/>
           <w:snapToGrid w:val="0"/>
           <w:color w:val="000000"/>
@@ -894,7 +889,6 @@
       <w:pPr>
         <w:pStyle w:val="PargrafodaLista"/>
         <w:rPr>
-          <w:rStyle w:val="Normal"/>
           <w:rFonts w:ascii="Times New Roman" w:eastAsia="Times New Roman" w:hAnsi="Times New Roman" w:cs="Times New Roman"/>
           <w:snapToGrid w:val="0"/>
           <w:color w:val="000000"/>
@@ -915,8 +909,6 @@
           <w:lang w:val="en-GB"/>
         </w:rPr>
       </w:pPr>
-      <w:bookmarkStart w:id="0" w:name="_GoBack"/>
-      <w:bookmarkEnd w:id="0"/>
     </w:p>
     <w:p>
       <w:pPr>
@@ -946,7 +938,7 @@
       <w:r>
         <w:rPr>
           <w:noProof/>
-          <w:lang w:val="en-GB" w:eastAsia="pt-PT"/>
+          <w:lang w:eastAsia="pt-PT"/>
         </w:rPr>
         <w:drawing>
           <wp:inline distT="0" distB="0" distL="0" distR="0">
@@ -1032,7 +1024,7 @@
       <w:r>
         <w:rPr>
           <w:noProof/>
-          <w:lang w:val="en-GB" w:eastAsia="pt-PT"/>
+          <w:lang w:eastAsia="pt-PT"/>
         </w:rPr>
         <w:drawing>
           <wp:inline distT="0" distB="0" distL="0" distR="0">
@@ -1148,9 +1140,8 @@
       <w:r>
         <w:rPr>
           <w:noProof/>
-          <w:lang w:val="en-GB" w:eastAsia="pt-PT"/>
-        </w:rPr>
-        <w:lastRenderedPageBreak/>
+          <w:lang w:eastAsia="pt-PT"/>
+        </w:rPr>
         <w:drawing>
           <wp:inline distT="0" distB="0" distL="0" distR="0">
             <wp:extent cx="3703320" cy="2379912"/>
@@ -1293,7 +1284,7 @@
       <w:r>
         <w:rPr>
           <w:noProof/>
-          <w:lang w:val="en-GB" w:eastAsia="pt-PT"/>
+          <w:lang w:eastAsia="pt-PT"/>
         </w:rPr>
         <w:drawing>
           <wp:inline distT="0" distB="0" distL="0" distR="0">
@@ -1357,19 +1348,11 @@
         </w:rPr>
         <w:t xml:space="preserve">It’s possible to watch a replay of the last game played. In the main menu or the game end menu, there’s a button called [Watch Replay]. One can exit the replay screen by hitting [Menu] </w:t>
       </w:r>
-      <w:proofErr w:type="gramStart"/>
-      <w:r>
-        <w:rPr>
-          <w:lang w:val="en-GB"/>
-        </w:rPr>
-        <w:t>button</w:t>
-      </w:r>
-      <w:proofErr w:type="gramEnd"/>
-      <w:r>
-        <w:rPr>
-          <w:lang w:val="en-GB"/>
-        </w:rPr>
-        <w:t xml:space="preserve"> or</w:t>
+      <w:r>
+        <w:rPr>
+          <w:lang w:val="en-GB"/>
+        </w:rPr>
+        <w:t>button or</w:t>
       </w:r>
       <w:r>
         <w:rPr>
@@ -1520,9 +1503,8 @@
       <w:r>
         <w:rPr>
           <w:noProof/>
-          <w:lang w:val="en-GB" w:eastAsia="pt-PT"/>
-        </w:rPr>
-        <w:lastRenderedPageBreak/>
+          <w:lang w:eastAsia="pt-PT"/>
+        </w:rPr>
         <w:drawing>
           <wp:inline distT="0" distB="0" distL="0" distR="0">
             <wp:extent cx="2446020" cy="716178"/>
@@ -1640,7 +1622,7 @@
       <w:r>
         <w:rPr>
           <w:noProof/>
-          <w:lang w:val="en-GB" w:eastAsia="pt-PT"/>
+          <w:lang w:eastAsia="pt-PT"/>
         </w:rPr>
         <w:drawing>
           <wp:inline distT="0" distB="0" distL="0" distR="0">
@@ -1815,25 +1797,299 @@
       <w:pPr>
         <w:jc w:val="center"/>
         <w:rPr>
-          <w:lang w:val="en-GB"/>
-        </w:rPr>
-      </w:pPr>
-    </w:p>
-    <w:p>
-      <w:pPr>
-        <w:jc w:val="center"/>
-        <w:rPr>
-          <w:lang w:val="en-GB"/>
-        </w:rPr>
-      </w:pPr>
-    </w:p>
-    <w:p>
-      <w:pPr>
-        <w:rPr>
+          <w:u w:val="single"/>
+          <w:lang w:val="en-GB"/>
+        </w:rPr>
+      </w:pPr>
+      <w:bookmarkStart w:id="0" w:name="_GoBack"/>
+      <w:bookmarkEnd w:id="0"/>
+    </w:p>
+    <w:p>
+      <w:pPr>
+        <w:rPr>
+          <w:b/>
           <w:sz w:val="24"/>
           <w:lang w:val="en-GB"/>
         </w:rPr>
       </w:pPr>
+      <w:r>
+        <w:rPr>
+          <w:b/>
+          <w:sz w:val="24"/>
+          <w:lang w:val="en-GB"/>
+        </w:rPr>
+        <w:t>Selecting the piece</w:t>
+      </w:r>
+    </w:p>
+    <w:p>
+      <w:pPr>
+        <w:rPr>
+          <w:b/>
+          <w:sz w:val="24"/>
+          <w:lang w:val="en-GB"/>
+        </w:rPr>
+      </w:pPr>
+    </w:p>
+    <w:p>
+      <w:pPr>
+        <w:rPr>
+          <w:sz w:val="24"/>
+          <w:lang w:val="en-GB"/>
+        </w:rPr>
+      </w:pPr>
+      <w:r>
+        <w:rPr>
+          <w:sz w:val="24"/>
+          <w:lang w:val="en-GB"/>
+        </w:rPr>
+        <w:t>In order to select the piece to play, the player must click on the piece he wants to play, and the tile will be highlighted:</w:t>
+      </w:r>
+    </w:p>
+    <w:p>
+      <w:pPr>
+        <w:rPr>
+          <w:sz w:val="24"/>
+          <w:lang w:val="en-GB"/>
+        </w:rPr>
+      </w:pPr>
+    </w:p>
+    <w:p>
+      <w:pPr>
+        <w:rPr>
+          <w:sz w:val="24"/>
+          <w:lang w:val="en-GB"/>
+        </w:rPr>
+      </w:pPr>
+      <w:r>
+        <w:rPr>
+          <w:noProof/>
+          <w:lang w:eastAsia="pt-PT"/>
+        </w:rPr>
+        <w:drawing>
+          <wp:anchor distT="0" distB="0" distL="114300" distR="114300" simplePos="0" relativeHeight="251661312" behindDoc="0" locked="0" layoutInCell="1" allowOverlap="1" wp14:anchorId="01F12DE6" wp14:editId="1C7A751F">
+            <wp:simplePos x="0" y="0"/>
+            <wp:positionH relativeFrom="column">
+              <wp:posOffset>3268980</wp:posOffset>
+            </wp:positionH>
+            <wp:positionV relativeFrom="page">
+              <wp:posOffset>15240</wp:posOffset>
+            </wp:positionV>
+            <wp:extent cx="1840230" cy="1302385"/>
+            <wp:effectExtent l="0" t="0" r="7620" b="0"/>
+            <wp:wrapNone/>
+            <wp:docPr id="14" name="Imagem 14" descr="https://i.gyazo.com/9732d47fee07f29bea96b1729028effb.png"/>
+            <wp:cNvGraphicFramePr>
+              <a:graphicFrameLocks xmlns:a="http://schemas.openxmlformats.org/drawingml/2006/main" noChangeAspect="1"/>
+            </wp:cNvGraphicFramePr>
+            <a:graphic xmlns:a="http://schemas.openxmlformats.org/drawingml/2006/main">
+              <a:graphicData uri="http://schemas.openxmlformats.org/drawingml/2006/picture">
+                <pic:pic xmlns:pic="http://schemas.openxmlformats.org/drawingml/2006/picture">
+                  <pic:nvPicPr>
+                    <pic:cNvPr id="0" name="js-image" descr="https://i.gyazo.com/9732d47fee07f29bea96b1729028effb.png"/>
+                    <pic:cNvPicPr>
+                      <a:picLocks noChangeAspect="1" noChangeArrowheads="1"/>
+                    </pic:cNvPicPr>
+                  </pic:nvPicPr>
+                  <pic:blipFill>
+                    <a:blip r:embed="rId18">
+                      <a:extLst>
+                        <a:ext uri="{28A0092B-C50C-407E-A947-70E740481C1C}">
+                          <a14:useLocalDpi xmlns:a14="http://schemas.microsoft.com/office/drawing/2010/main" val="0"/>
+                        </a:ext>
+                      </a:extLst>
+                    </a:blip>
+                    <a:srcRect/>
+                    <a:stretch>
+                      <a:fillRect/>
+                    </a:stretch>
+                  </pic:blipFill>
+                  <pic:spPr bwMode="auto">
+                    <a:xfrm>
+                      <a:off x="0" y="0"/>
+                      <a:ext cx="1840230" cy="1302385"/>
+                    </a:xfrm>
+                    <a:prstGeom prst="rect">
+                      <a:avLst/>
+                    </a:prstGeom>
+                    <a:noFill/>
+                    <a:ln>
+                      <a:noFill/>
+                    </a:ln>
+                  </pic:spPr>
+                </pic:pic>
+              </a:graphicData>
+            </a:graphic>
+            <wp14:sizeRelH relativeFrom="margin">
+              <wp14:pctWidth>0</wp14:pctWidth>
+            </wp14:sizeRelH>
+            <wp14:sizeRelV relativeFrom="margin">
+              <wp14:pctHeight>0</wp14:pctHeight>
+            </wp14:sizeRelV>
+          </wp:anchor>
+        </w:drawing>
+      </w:r>
+      <w:r>
+        <w:rPr>
+          <w:noProof/>
+          <w:lang w:eastAsia="pt-PT"/>
+        </w:rPr>
+        <mc:AlternateContent>
+          <mc:Choice Requires="wps">
+            <w:drawing>
+              <wp:anchor distT="0" distB="0" distL="114300" distR="114300" simplePos="0" relativeHeight="251660288" behindDoc="0" locked="0" layoutInCell="1" allowOverlap="1" wp14:anchorId="0AA4665C" wp14:editId="5FF77DEF">
+                <wp:simplePos x="0" y="0"/>
+                <wp:positionH relativeFrom="column">
+                  <wp:posOffset>2104120</wp:posOffset>
+                </wp:positionH>
+                <wp:positionV relativeFrom="paragraph">
+                  <wp:posOffset>428603</wp:posOffset>
+                </wp:positionV>
+                <wp:extent cx="946768" cy="436969"/>
+                <wp:effectExtent l="0" t="19050" r="44450" b="39370"/>
+                <wp:wrapNone/>
+                <wp:docPr id="13" name="Seta para a direita 13"/>
+                <wp:cNvGraphicFramePr/>
+                <a:graphic xmlns:a="http://schemas.openxmlformats.org/drawingml/2006/main">
+                  <a:graphicData uri="http://schemas.microsoft.com/office/word/2010/wordprocessingShape">
+                    <wps:wsp>
+                      <wps:cNvSpPr/>
+                      <wps:spPr>
+                        <a:xfrm>
+                          <a:off x="0" y="0"/>
+                          <a:ext cx="946768" cy="436969"/>
+                        </a:xfrm>
+                        <a:prstGeom prst="rightArrow">
+                          <a:avLst/>
+                        </a:prstGeom>
+                      </wps:spPr>
+                      <wps:style>
+                        <a:lnRef idx="2">
+                          <a:schemeClr val="accent1">
+                            <a:shade val="50000"/>
+                          </a:schemeClr>
+                        </a:lnRef>
+                        <a:fillRef idx="1">
+                          <a:schemeClr val="accent1"/>
+                        </a:fillRef>
+                        <a:effectRef idx="0">
+                          <a:schemeClr val="accent1"/>
+                        </a:effectRef>
+                        <a:fontRef idx="minor">
+                          <a:schemeClr val="lt1"/>
+                        </a:fontRef>
+                      </wps:style>
+                      <wps:bodyPr rot="0" spcFirstLastPara="0" vertOverflow="overflow" horzOverflow="overflow" vert="horz" wrap="square" lIns="91440" tIns="45720" rIns="91440" bIns="45720" numCol="1" spcCol="0" rtlCol="0" fromWordArt="0" anchor="ctr" anchorCtr="0" forceAA="0" compatLnSpc="1">
+                        <a:prstTxWarp prst="textNoShape">
+                          <a:avLst/>
+                        </a:prstTxWarp>
+                        <a:noAutofit/>
+                      </wps:bodyPr>
+                    </wps:wsp>
+                  </a:graphicData>
+                </a:graphic>
+              </wp:anchor>
+            </w:drawing>
+          </mc:Choice>
+          <mc:Fallback>
+            <w:pict>
+              <v:shapetype w14:anchorId="2B7ED90C" id="_x0000_t13" coordsize="21600,21600" o:spt="13" adj="16200,5400" path="m@0,l@0@1,0@1,0@2@0@2@0,21600,21600,10800xe">
+                <v:stroke joinstyle="miter"/>
+                <v:formulas>
+                  <v:f eqn="val #0"/>
+                  <v:f eqn="val #1"/>
+                  <v:f eqn="sum height 0 #1"/>
+                  <v:f eqn="sum 10800 0 #1"/>
+                  <v:f eqn="sum width 0 #0"/>
+                  <v:f eqn="prod @4 @3 10800"/>
+                  <v:f eqn="sum width 0 @5"/>
+                </v:formulas>
+                <v:path o:connecttype="custom" o:connectlocs="@0,0;0,10800;@0,21600;21600,10800" o:connectangles="270,180,90,0" textboxrect="0,@1,@6,@2"/>
+                <v:handles>
+                  <v:h position="#0,#1" xrange="0,21600" yrange="0,10800"/>
+                </v:handles>
+              </v:shapetype>
+              <v:shape id="Seta para a direita 13" o:spid="_x0000_s1026" type="#_x0000_t13" style="position:absolute;margin-left:165.7pt;margin-top:33.75pt;width:74.55pt;height:34.4pt;z-index:251660288;visibility:visible;mso-wrap-style:square;mso-wrap-distance-left:9pt;mso-wrap-distance-top:0;mso-wrap-distance-right:9pt;mso-wrap-distance-bottom:0;mso-position-horizontal:absolute;mso-position-horizontal-relative:text;mso-position-vertical:absolute;mso-position-vertical-relative:text;v-text-anchor:middle" o:gfxdata="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" adj="16615" fillcolor="#5b9bd5 [3204]" strokecolor="#1f4d78 [1604]" strokeweight="1pt"/>
+            </w:pict>
+          </mc:Fallback>
+        </mc:AlternateContent>
+      </w:r>
+      <w:r>
+        <w:rPr>
+          <w:noProof/>
+          <w:lang w:eastAsia="pt-PT"/>
+        </w:rPr>
+        <w:drawing>
+          <wp:inline distT="0" distB="0" distL="0" distR="0" wp14:anchorId="34A7219A" wp14:editId="0AC0DA61">
+            <wp:extent cx="1754160" cy="1229989"/>
+            <wp:effectExtent l="0" t="0" r="0" b="8890"/>
+            <wp:docPr id="10" name="Imagem 10" descr="https://i.gyazo.com/045bc9e605d038fb997d7872795889e0.png"/>
+            <wp:cNvGraphicFramePr>
+              <a:graphicFrameLocks xmlns:a="http://schemas.openxmlformats.org/drawingml/2006/main" noChangeAspect="1"/>
+            </wp:cNvGraphicFramePr>
+            <a:graphic xmlns:a="http://schemas.openxmlformats.org/drawingml/2006/main">
+              <a:graphicData uri="http://schemas.openxmlformats.org/drawingml/2006/picture">
+                <pic:pic xmlns:pic="http://schemas.openxmlformats.org/drawingml/2006/picture">
+                  <pic:nvPicPr>
+                    <pic:cNvPr id="0" name="js-image" descr="https://i.gyazo.com/045bc9e605d038fb997d7872795889e0.png"/>
+                    <pic:cNvPicPr>
+                      <a:picLocks noChangeAspect="1" noChangeArrowheads="1"/>
+                    </pic:cNvPicPr>
+                  </pic:nvPicPr>
+                  <pic:blipFill>
+                    <a:blip r:embed="rId19">
+                      <a:extLst>
+                        <a:ext uri="{28A0092B-C50C-407E-A947-70E740481C1C}">
+                          <a14:useLocalDpi xmlns:a14="http://schemas.microsoft.com/office/drawing/2010/main" val="0"/>
+                        </a:ext>
+                      </a:extLst>
+                    </a:blip>
+                    <a:srcRect/>
+                    <a:stretch>
+                      <a:fillRect/>
+                    </a:stretch>
+                  </pic:blipFill>
+                  <pic:spPr bwMode="auto">
+                    <a:xfrm>
+                      <a:off x="0" y="0"/>
+                      <a:ext cx="1794044" cy="1257955"/>
+                    </a:xfrm>
+                    <a:prstGeom prst="rect">
+                      <a:avLst/>
+                    </a:prstGeom>
+                    <a:noFill/>
+                    <a:ln>
+                      <a:noFill/>
+                    </a:ln>
+                  </pic:spPr>
+                </pic:pic>
+              </a:graphicData>
+            </a:graphic>
+          </wp:inline>
+        </w:drawing>
+      </w:r>
+    </w:p>
+    <w:p>
+      <w:pPr>
+        <w:rPr>
+          <w:sz w:val="24"/>
+          <w:lang w:val="en-GB"/>
+        </w:rPr>
+      </w:pPr>
+    </w:p>
+    <w:p>
+      <w:pPr>
+        <w:rPr>
+          <w:sz w:val="24"/>
+          <w:lang w:val="en-GB"/>
+        </w:rPr>
+      </w:pPr>
+      <w:r>
+        <w:rPr>
+          <w:sz w:val="24"/>
+          <w:lang w:val="en-GB"/>
+        </w:rPr>
+        <w:t>Then, the player has to click on the tile he wants to play in order to execute the play.</w:t>
+      </w:r>
     </w:p>
     <w:sectPr>
       <w:pgSz w:w="11906" w:h="16838"/>

</xml_diff>